<commit_message>
Updated project proposal for TP3
</commit_message>
<xml_diff>
--- a/Project Proposal (Updated for TP2).docx
+++ b/Project Proposal (Updated for TP2).docx
@@ -990,8 +990,35 @@
       </w:r>
     </w:p>
     <w:p>
+      <w:pPr>
+        <w:rPr>
+          <w:b/>
+          <w:bCs/>
+          <w:u w:val="single"/>
+        </w:rPr>
+      </w:pPr>
       <w:r>
         <w:t xml:space="preserve"> </w:t>
+      </w:r>
+      <w:r>
+        <w:rPr>
+          <w:b/>
+          <w:bCs/>
+          <w:u w:val="single"/>
+        </w:rPr>
+        <w:t>TP3 Update:</w:t>
+      </w:r>
+    </w:p>
+    <w:p>
+      <w:pPr>
+        <w:pStyle w:val="ListParagraph"/>
+        <w:numPr>
+          <w:ilvl w:val="0"/>
+          <w:numId w:val="6"/>
+        </w:numPr>
+      </w:pPr>
+      <w:r>
+        <w:t>No online multiplayer functionality, just the local multiplayer</w:t>
       </w:r>
     </w:p>
     <w:sectPr>
@@ -1459,6 +1486,119 @@
     </w:lvl>
   </w:abstractNum>
   <w:abstractNum w:abstractNumId="4" w15:restartNumberingAfterBreak="0">
+    <w:nsid w:val="54311B5E"/>
+    <w:multiLevelType w:val="hybridMultilevel"/>
+    <w:tmpl w:val="2A1CDF9C"/>
+    <w:lvl w:ilvl="0" w:tplc="04090001">
+      <w:start w:val="1"/>
+      <w:numFmt w:val="bullet"/>
+      <w:lvlText w:val=""/>
+      <w:lvlJc w:val="left"/>
+      <w:pPr>
+        <w:ind w:left="720" w:hanging="360"/>
+      </w:pPr>
+      <w:rPr>
+        <w:rFonts w:ascii="Symbol" w:hAnsi="Symbol" w:hint="default"/>
+      </w:rPr>
+    </w:lvl>
+    <w:lvl w:ilvl="1" w:tplc="04090003" w:tentative="1">
+      <w:start w:val="1"/>
+      <w:numFmt w:val="bullet"/>
+      <w:lvlText w:val="o"/>
+      <w:lvlJc w:val="left"/>
+      <w:pPr>
+        <w:ind w:left="1440" w:hanging="360"/>
+      </w:pPr>
+      <w:rPr>
+        <w:rFonts w:ascii="Courier New" w:hAnsi="Courier New" w:cs="Courier New" w:hint="default"/>
+      </w:rPr>
+    </w:lvl>
+    <w:lvl w:ilvl="2" w:tplc="04090005" w:tentative="1">
+      <w:start w:val="1"/>
+      <w:numFmt w:val="bullet"/>
+      <w:lvlText w:val=""/>
+      <w:lvlJc w:val="left"/>
+      <w:pPr>
+        <w:ind w:left="2160" w:hanging="360"/>
+      </w:pPr>
+      <w:rPr>
+        <w:rFonts w:ascii="Wingdings" w:hAnsi="Wingdings" w:hint="default"/>
+      </w:rPr>
+    </w:lvl>
+    <w:lvl w:ilvl="3" w:tplc="04090001" w:tentative="1">
+      <w:start w:val="1"/>
+      <w:numFmt w:val="bullet"/>
+      <w:lvlText w:val=""/>
+      <w:lvlJc w:val="left"/>
+      <w:pPr>
+        <w:ind w:left="2880" w:hanging="360"/>
+      </w:pPr>
+      <w:rPr>
+        <w:rFonts w:ascii="Symbol" w:hAnsi="Symbol" w:hint="default"/>
+      </w:rPr>
+    </w:lvl>
+    <w:lvl w:ilvl="4" w:tplc="04090003" w:tentative="1">
+      <w:start w:val="1"/>
+      <w:numFmt w:val="bullet"/>
+      <w:lvlText w:val="o"/>
+      <w:lvlJc w:val="left"/>
+      <w:pPr>
+        <w:ind w:left="3600" w:hanging="360"/>
+      </w:pPr>
+      <w:rPr>
+        <w:rFonts w:ascii="Courier New" w:hAnsi="Courier New" w:cs="Courier New" w:hint="default"/>
+      </w:rPr>
+    </w:lvl>
+    <w:lvl w:ilvl="5" w:tplc="04090005" w:tentative="1">
+      <w:start w:val="1"/>
+      <w:numFmt w:val="bullet"/>
+      <w:lvlText w:val=""/>
+      <w:lvlJc w:val="left"/>
+      <w:pPr>
+        <w:ind w:left="4320" w:hanging="360"/>
+      </w:pPr>
+      <w:rPr>
+        <w:rFonts w:ascii="Wingdings" w:hAnsi="Wingdings" w:hint="default"/>
+      </w:rPr>
+    </w:lvl>
+    <w:lvl w:ilvl="6" w:tplc="04090001" w:tentative="1">
+      <w:start w:val="1"/>
+      <w:numFmt w:val="bullet"/>
+      <w:lvlText w:val=""/>
+      <w:lvlJc w:val="left"/>
+      <w:pPr>
+        <w:ind w:left="5040" w:hanging="360"/>
+      </w:pPr>
+      <w:rPr>
+        <w:rFonts w:ascii="Symbol" w:hAnsi="Symbol" w:hint="default"/>
+      </w:rPr>
+    </w:lvl>
+    <w:lvl w:ilvl="7" w:tplc="04090003" w:tentative="1">
+      <w:start w:val="1"/>
+      <w:numFmt w:val="bullet"/>
+      <w:lvlText w:val="o"/>
+      <w:lvlJc w:val="left"/>
+      <w:pPr>
+        <w:ind w:left="5760" w:hanging="360"/>
+      </w:pPr>
+      <w:rPr>
+        <w:rFonts w:ascii="Courier New" w:hAnsi="Courier New" w:cs="Courier New" w:hint="default"/>
+      </w:rPr>
+    </w:lvl>
+    <w:lvl w:ilvl="8" w:tplc="04090005" w:tentative="1">
+      <w:start w:val="1"/>
+      <w:numFmt w:val="bullet"/>
+      <w:lvlText w:val=""/>
+      <w:lvlJc w:val="left"/>
+      <w:pPr>
+        <w:ind w:left="6480" w:hanging="360"/>
+      </w:pPr>
+      <w:rPr>
+        <w:rFonts w:ascii="Wingdings" w:hAnsi="Wingdings" w:hint="default"/>
+      </w:rPr>
+    </w:lvl>
+  </w:abstractNum>
+  <w:abstractNum w:abstractNumId="5" w15:restartNumberingAfterBreak="0">
     <w:nsid w:val="7FBE614C"/>
     <w:multiLevelType w:val="hybridMultilevel"/>
     <w:tmpl w:val="DAB268B6"/>
@@ -1584,6 +1724,9 @@
     <w:abstractNumId w:val="0"/>
   </w:num>
   <w:num w:numId="5">
+    <w:abstractNumId w:val="5"/>
+  </w:num>
+  <w:num w:numId="6">
     <w:abstractNumId w:val="4"/>
   </w:num>
 </w:numbering>

</xml_diff>